<commit_message>
add more a4 hints
</commit_message>
<xml_diff>
--- a/assignment_4/assignment_4.docx
+++ b/assignment_4/assignment_4.docx
@@ -218,7 +218,11 @@
         <w:t>.”</w:t>
       </w:r>
     </w:p>
-    <w:p/>
+    <w:p>
+      <w:pPr>
+        <w:spacing w:line="360" w:lineRule="auto"/>
+      </w:pPr>
+    </w:p>
     <w:p>
       <w:pPr>
         <w:spacing w:line="360" w:lineRule="auto"/>
@@ -307,7 +311,265 @@
         <w:t>.</w:t>
       </w:r>
     </w:p>
-    <w:p/>
+    <w:p>
+      <w:pPr>
+        <w:pStyle w:val="ListParagraph"/>
+        <w:numPr>
+          <w:ilvl w:val="0"/>
+          <w:numId w:val="39"/>
+        </w:numPr>
+      </w:pPr>
+      <w:r>
+        <w:rPr>
+          <w:rFonts w:eastAsiaTheme="minorEastAsia"/>
+        </w:rPr>
+        <w:t xml:space="preserve">Carry out something similar to what the proof for Claim 1 Lecture 10(a) does, except that that claim is for </w:t>
+      </w:r>
+      <w:r>
+        <w:rPr>
+          <w:rFonts w:eastAsiaTheme="minorEastAsia"/>
+          <w:b/>
+          <w:bCs/>
+        </w:rPr>
+        <w:t>NP</w:t>
+      </w:r>
+      <w:r>
+        <w:rPr>
+          <w:rFonts w:eastAsiaTheme="minorEastAsia"/>
+        </w:rPr>
+        <w:t xml:space="preserve"> and not </w:t>
+      </w:r>
+      <w:r>
+        <w:rPr>
+          <w:rFonts w:eastAsiaTheme="minorEastAsia"/>
+          <w:b/>
+          <w:bCs/>
+        </w:rPr>
+        <w:t>P</w:t>
+      </w:r>
+      <w:r>
+        <w:rPr>
+          <w:rFonts w:eastAsiaTheme="minorEastAsia"/>
+        </w:rPr>
+        <w:t>.</w:t>
+      </w:r>
+    </w:p>
+    <w:p>
+      <w:pPr>
+        <w:pStyle w:val="ListParagraph"/>
+        <w:numPr>
+          <w:ilvl w:val="1"/>
+          <w:numId w:val="39"/>
+        </w:numPr>
+      </w:pPr>
+      <w:r>
+        <w:rPr>
+          <w:rFonts w:eastAsiaTheme="minorEastAsia"/>
+        </w:rPr>
+        <w:t xml:space="preserve">Let </w:t>
+      </w:r>
+      <m:oMath>
+        <m:r>
+          <w:rPr>
+            <w:rFonts w:ascii="Cambria Math" w:eastAsiaTheme="minorEastAsia" w:hAnsi="Cambria Math"/>
+          </w:rPr>
+          <m:t>A</m:t>
+        </m:r>
+      </m:oMath>
+      <w:r>
+        <w:rPr>
+          <w:rFonts w:eastAsiaTheme="minorEastAsia"/>
+        </w:rPr>
+        <w:t xml:space="preserve"> be any problem in </w:t>
+      </w:r>
+      <w:r>
+        <w:rPr>
+          <w:rFonts w:eastAsiaTheme="minorEastAsia"/>
+          <w:b/>
+          <w:bCs/>
+        </w:rPr>
+        <w:t>P</w:t>
+      </w:r>
+      <w:r>
+        <w:rPr>
+          <w:rFonts w:eastAsiaTheme="minorEastAsia"/>
+        </w:rPr>
+        <w:t xml:space="preserve">. We need to show that </w:t>
+      </w:r>
+      <m:oMath>
+        <m:r>
+          <w:rPr>
+            <w:rFonts w:ascii="Cambria Math" w:eastAsiaTheme="minorEastAsia" w:hAnsi="Cambria Math"/>
+          </w:rPr>
+          <m:t>A</m:t>
+        </m:r>
+      </m:oMath>
+      <w:r>
+        <w:rPr>
+          <w:rFonts w:eastAsiaTheme="minorEastAsia"/>
+        </w:rPr>
+        <w:t xml:space="preserve"> reduces to our problem.</w:t>
+      </w:r>
+    </w:p>
+    <w:p>
+      <w:pPr>
+        <w:pStyle w:val="ListParagraph"/>
+        <w:numPr>
+          <w:ilvl w:val="1"/>
+          <w:numId w:val="39"/>
+        </w:numPr>
+      </w:pPr>
+      <w:r>
+        <w:rPr>
+          <w:rFonts w:eastAsiaTheme="minorEastAsia"/>
+        </w:rPr>
+        <w:t xml:space="preserve">Now we want to leverage what we know about </w:t>
+      </w:r>
+      <m:oMath>
+        <m:r>
+          <w:rPr>
+            <w:rFonts w:ascii="Cambria Math" w:eastAsiaTheme="minorEastAsia" w:hAnsi="Cambria Math"/>
+          </w:rPr>
+          <m:t>A</m:t>
+        </m:r>
+      </m:oMath>
+      <w:r>
+        <w:rPr>
+          <w:rFonts w:eastAsiaTheme="minorEastAsia"/>
+        </w:rPr>
+        <w:t xml:space="preserve">. Specifically, what we know is that there is a polynomial-time algorithm, call it </w:t>
+      </w:r>
+      <m:oMath>
+        <m:sSub>
+          <m:sSubPr>
+            <m:ctrlPr>
+              <w:rPr>
+                <w:rFonts w:ascii="Cambria Math" w:eastAsiaTheme="minorEastAsia" w:hAnsi="Cambria Math"/>
+                <w:i/>
+              </w:rPr>
+            </m:ctrlPr>
+          </m:sSubPr>
+          <m:e>
+            <m:r>
+              <w:rPr>
+                <w:rFonts w:ascii="Cambria Math" w:eastAsiaTheme="minorEastAsia" w:hAnsi="Cambria Math"/>
+              </w:rPr>
+              <m:t>L</m:t>
+            </m:r>
+          </m:e>
+          <m:sub>
+            <m:r>
+              <w:rPr>
+                <w:rFonts w:ascii="Cambria Math" w:eastAsiaTheme="minorEastAsia" w:hAnsi="Cambria Math"/>
+              </w:rPr>
+              <m:t>A</m:t>
+            </m:r>
+          </m:sub>
+        </m:sSub>
+      </m:oMath>
+      <w:r>
+        <w:rPr>
+          <w:rFonts w:eastAsiaTheme="minorEastAsia"/>
+        </w:rPr>
+        <w:t xml:space="preserve">, that given any instance </w:t>
+      </w:r>
+      <m:oMath>
+        <m:r>
+          <w:rPr>
+            <w:rFonts w:ascii="Cambria Math" w:eastAsiaTheme="minorEastAsia" w:hAnsi="Cambria Math"/>
+          </w:rPr>
+          <m:t>a</m:t>
+        </m:r>
+      </m:oMath>
+      <w:r>
+        <w:rPr>
+          <w:rFonts w:eastAsiaTheme="minorEastAsia"/>
+        </w:rPr>
+        <w:t xml:space="preserve"> of </w:t>
+      </w:r>
+      <m:oMath>
+        <m:r>
+          <w:rPr>
+            <w:rFonts w:ascii="Cambria Math" w:eastAsiaTheme="minorEastAsia" w:hAnsi="Cambria Math"/>
+          </w:rPr>
+          <m:t>A</m:t>
+        </m:r>
+      </m:oMath>
+      <w:r>
+        <w:rPr>
+          <w:rFonts w:eastAsiaTheme="minorEastAsia"/>
+        </w:rPr>
+        <w:t>, correctly outputs true or false.</w:t>
+      </w:r>
+    </w:p>
+    <w:p>
+      <w:pPr>
+        <w:pStyle w:val="ListParagraph"/>
+        <w:numPr>
+          <w:ilvl w:val="1"/>
+          <w:numId w:val="39"/>
+        </w:numPr>
+      </w:pPr>
+      <w:r>
+        <w:rPr>
+          <w:rFonts w:eastAsiaTheme="minorEastAsia"/>
+        </w:rPr>
+        <w:t xml:space="preserve">Now we want to think about how we can leverage </w:t>
+      </w:r>
+      <m:oMath>
+        <m:sSub>
+          <m:sSubPr>
+            <m:ctrlPr>
+              <w:rPr>
+                <w:rFonts w:ascii="Cambria Math" w:eastAsiaTheme="minorEastAsia" w:hAnsi="Cambria Math"/>
+                <w:i/>
+              </w:rPr>
+            </m:ctrlPr>
+          </m:sSubPr>
+          <m:e>
+            <m:r>
+              <w:rPr>
+                <w:rFonts w:ascii="Cambria Math" w:eastAsiaTheme="minorEastAsia" w:hAnsi="Cambria Math"/>
+              </w:rPr>
+              <m:t>L</m:t>
+            </m:r>
+          </m:e>
+          <m:sub>
+            <m:r>
+              <w:rPr>
+                <w:rFonts w:ascii="Cambria Math" w:eastAsiaTheme="minorEastAsia" w:hAnsi="Cambria Math"/>
+              </w:rPr>
+              <m:t>A</m:t>
+            </m:r>
+          </m:sub>
+        </m:sSub>
+      </m:oMath>
+      <w:r>
+        <w:rPr>
+          <w:rFonts w:eastAsiaTheme="minorEastAsia"/>
+        </w:rPr>
+        <w:t xml:space="preserve"> to reduce </w:t>
+      </w:r>
+      <m:oMath>
+        <m:r>
+          <w:rPr>
+            <w:rFonts w:ascii="Cambria Math" w:eastAsiaTheme="minorEastAsia" w:hAnsi="Cambria Math"/>
+          </w:rPr>
+          <m:t>A</m:t>
+        </m:r>
+      </m:oMath>
+      <w:r>
+        <w:rPr>
+          <w:rFonts w:eastAsiaTheme="minorEastAsia"/>
+        </w:rPr>
+        <w:t xml:space="preserve"> to our problem.</w:t>
+      </w:r>
+    </w:p>
+    <w:p>
+      <w:pPr>
+        <w:spacing w:line="360" w:lineRule="auto"/>
+      </w:pPr>
+    </w:p>
     <w:p>
       <w:pPr>
         <w:spacing w:line="360" w:lineRule="auto"/>
@@ -391,6 +653,210 @@
           <w:rFonts w:eastAsiaTheme="minorEastAsia"/>
         </w:rPr>
       </w:pPr>
+      <w:r>
+        <w:rPr>
+          <w:rFonts w:eastAsiaTheme="minorEastAsia"/>
+        </w:rPr>
+        <w:t>Example of a valid automorphic mapping:</w:t>
+      </w:r>
+      <w:r>
+        <w:rPr>
+          <w:rFonts w:eastAsiaTheme="minorEastAsia"/>
+        </w:rPr>
+        <w:t xml:space="preserve"> </w:t>
+      </w:r>
+      <m:oMath>
+        <m:r>
+          <w:rPr>
+            <w:rFonts w:ascii="Cambria Math" w:eastAsiaTheme="minorEastAsia" w:hAnsi="Cambria Math"/>
+          </w:rPr>
+          <m:t>1→3, 2→2, 3→1, 4→4</m:t>
+        </m:r>
+      </m:oMath>
+    </w:p>
+    <w:p>
+      <w:pPr>
+        <w:spacing w:line="360" w:lineRule="auto"/>
+        <w:jc w:val="center"/>
+        <w:rPr>
+          <w:rFonts w:eastAsiaTheme="minorEastAsia"/>
+        </w:rPr>
+      </w:pPr>
+      <w:r>
+        <w:rPr>
+          <w:rFonts w:eastAsiaTheme="minorEastAsia"/>
+        </w:rPr>
+        <w:drawing>
+          <wp:inline distT="0" distB="0" distL="0" distR="0" wp14:anchorId="7EAAC243" wp14:editId="760A923B">
+            <wp:extent cx="4017523" cy="1800159"/>
+            <wp:effectExtent l="0" t="0" r="0" b="3810"/>
+            <wp:docPr id="1" name="Picture 1" descr="A picture containing text, clock&#10;&#10;Description automatically generated"/>
+            <wp:cNvGraphicFramePr>
+              <a:graphicFrameLocks xmlns:a="http://schemas.openxmlformats.org/drawingml/2006/main" noChangeAspect="1"/>
+            </wp:cNvGraphicFramePr>
+            <a:graphic xmlns:a="http://schemas.openxmlformats.org/drawingml/2006/main">
+              <a:graphicData uri="http://schemas.openxmlformats.org/drawingml/2006/picture">
+                <pic:pic xmlns:pic="http://schemas.openxmlformats.org/drawingml/2006/picture">
+                  <pic:nvPicPr>
+                    <pic:cNvPr id="1" name="Picture 1" descr="A picture containing text, clock&#10;&#10;Description automatically generated"/>
+                    <pic:cNvPicPr/>
+                  </pic:nvPicPr>
+                  <pic:blipFill>
+                    <a:blip r:embed="rId8"/>
+                    <a:stretch>
+                      <a:fillRect/>
+                    </a:stretch>
+                  </pic:blipFill>
+                  <pic:spPr>
+                    <a:xfrm>
+                      <a:off x="0" y="0"/>
+                      <a:ext cx="4066666" cy="1822179"/>
+                    </a:xfrm>
+                    <a:prstGeom prst="rect">
+                      <a:avLst/>
+                    </a:prstGeom>
+                  </pic:spPr>
+                </pic:pic>
+              </a:graphicData>
+            </a:graphic>
+          </wp:inline>
+        </w:drawing>
+      </w:r>
+    </w:p>
+    <w:p>
+      <w:pPr>
+        <w:pStyle w:val="ListParagraph"/>
+        <w:numPr>
+          <w:ilvl w:val="0"/>
+          <w:numId w:val="39"/>
+        </w:numPr>
+        <w:rPr>
+          <w:rFonts w:eastAsiaTheme="minorEastAsia"/>
+        </w:rPr>
+      </w:pPr>
+      <w:r>
+        <w:rPr>
+          <w:rFonts w:eastAsiaTheme="minorEastAsia"/>
+        </w:rPr>
+        <w:t>So long as at least one vertex is mapped to a different vertex than itself, it is a valid automorphism, because the mapping is no longer the identity.</w:t>
+      </w:r>
+    </w:p>
+    <w:p>
+      <w:pPr>
+        <w:pStyle w:val="ListParagraph"/>
+        <w:numPr>
+          <w:ilvl w:val="0"/>
+          <w:numId w:val="39"/>
+        </w:numPr>
+        <w:rPr>
+          <w:rFonts w:eastAsiaTheme="minorEastAsia"/>
+        </w:rPr>
+      </w:pPr>
+      <m:oMath>
+        <m:d>
+          <m:dPr>
+            <m:begChr m:val="〈"/>
+            <m:endChr m:val="〉"/>
+            <m:ctrlPr>
+              <w:rPr>
+                <w:rFonts w:ascii="Cambria Math" w:eastAsiaTheme="minorEastAsia" w:hAnsi="Cambria Math"/>
+                <w:i/>
+              </w:rPr>
+            </m:ctrlPr>
+          </m:dPr>
+          <m:e>
+            <m:r>
+              <w:rPr>
+                <w:rFonts w:ascii="Cambria Math" w:eastAsiaTheme="minorEastAsia" w:hAnsi="Cambria Math"/>
+              </w:rPr>
+              <m:t>u, v</m:t>
+            </m:r>
+          </m:e>
+        </m:d>
+      </m:oMath>
+      <w:r>
+        <w:rPr>
+          <w:rFonts w:eastAsiaTheme="minorEastAsia"/>
+        </w:rPr>
+        <w:t xml:space="preserve"> is an edge in the one graph if and only if </w:t>
+      </w:r>
+      <m:oMath>
+        <m:d>
+          <m:dPr>
+            <m:begChr m:val="〈"/>
+            <m:endChr m:val="〉"/>
+            <m:ctrlPr>
+              <w:rPr>
+                <w:rFonts w:ascii="Cambria Math" w:eastAsiaTheme="minorEastAsia" w:hAnsi="Cambria Math"/>
+                <w:i/>
+              </w:rPr>
+            </m:ctrlPr>
+          </m:dPr>
+          <m:e>
+            <m:r>
+              <w:rPr>
+                <w:rFonts w:ascii="Cambria Math" w:eastAsiaTheme="minorEastAsia" w:hAnsi="Cambria Math"/>
+              </w:rPr>
+              <m:t>f</m:t>
+            </m:r>
+            <m:d>
+              <m:dPr>
+                <m:ctrlPr>
+                  <w:rPr>
+                    <w:rFonts w:ascii="Cambria Math" w:eastAsiaTheme="minorEastAsia" w:hAnsi="Cambria Math"/>
+                    <w:i/>
+                  </w:rPr>
+                </m:ctrlPr>
+              </m:dPr>
+              <m:e>
+                <m:r>
+                  <w:rPr>
+                    <w:rFonts w:ascii="Cambria Math" w:eastAsiaTheme="minorEastAsia" w:hAnsi="Cambria Math"/>
+                  </w:rPr>
+                  <m:t>u</m:t>
+                </m:r>
+              </m:e>
+            </m:d>
+            <m:r>
+              <w:rPr>
+                <w:rFonts w:ascii="Cambria Math" w:eastAsiaTheme="minorEastAsia" w:hAnsi="Cambria Math"/>
+              </w:rPr>
+              <m:t>, f</m:t>
+            </m:r>
+            <m:d>
+              <m:dPr>
+                <m:ctrlPr>
+                  <w:rPr>
+                    <w:rFonts w:ascii="Cambria Math" w:eastAsiaTheme="minorEastAsia" w:hAnsi="Cambria Math"/>
+                    <w:i/>
+                  </w:rPr>
+                </m:ctrlPr>
+              </m:dPr>
+              <m:e>
+                <m:r>
+                  <w:rPr>
+                    <w:rFonts w:ascii="Cambria Math" w:eastAsiaTheme="minorEastAsia" w:hAnsi="Cambria Math"/>
+                  </w:rPr>
+                  <m:t>v</m:t>
+                </m:r>
+              </m:e>
+            </m:d>
+          </m:e>
+        </m:d>
+      </m:oMath>
+      <w:r>
+        <w:rPr>
+          <w:rFonts w:eastAsiaTheme="minorEastAsia"/>
+        </w:rPr>
+        <w:t xml:space="preserve"> is an edge in the other.</w:t>
+      </w:r>
+    </w:p>
+    <w:p>
+      <w:pPr>
+        <w:rPr>
+          <w:rFonts w:eastAsiaTheme="minorEastAsia"/>
+        </w:rPr>
+      </w:pPr>
     </w:p>
     <w:p>
       <w:pPr>
@@ -429,8 +895,8 @@
       </w:pPr>
     </w:p>
     <w:sectPr>
-      <w:headerReference w:type="default" r:id="rId8"/>
-      <w:footerReference w:type="default" r:id="rId9"/>
+      <w:headerReference w:type="default" r:id="rId9"/>
+      <w:footerReference w:type="default" r:id="rId10"/>
       <w:pgSz w:w="12240" w:h="15840"/>
       <w:pgMar w:top="1440" w:right="1440" w:bottom="1440" w:left="1440" w:header="708" w:footer="708" w:gutter="0"/>
       <w:cols w:space="708"/>
@@ -903,7 +1369,7 @@
   <w:abstractNum w:abstractNumId="4" w15:restartNumberingAfterBreak="0">
     <w:nsid w:val="100122B3"/>
     <w:multiLevelType w:val="hybridMultilevel"/>
-    <w:tmpl w:val="A3880232"/>
+    <w:tmpl w:val="545CB88A"/>
     <w:lvl w:ilvl="0" w:tplc="04090001">
       <w:numFmt w:val="bullet"/>
       <w:lvlText w:val=""/>
@@ -915,16 +1381,16 @@
         <w:rFonts w:ascii="Symbol" w:eastAsia="Times New Roman" w:hAnsi="Symbol" w:cs="Times New Roman" w:hint="default"/>
       </w:rPr>
     </w:lvl>
-    <w:lvl w:ilvl="1" w:tplc="04090003" w:tentative="1">
-      <w:start w:val="1"/>
-      <w:numFmt w:val="bullet"/>
-      <w:lvlText w:val="o"/>
+    <w:lvl w:ilvl="1" w:tplc="04090001">
+      <w:start w:val="1"/>
+      <w:numFmt w:val="bullet"/>
+      <w:lvlText w:val=""/>
       <w:lvlJc w:val="left"/>
       <w:pPr>
         <w:ind w:left="1440" w:hanging="360"/>
       </w:pPr>
       <w:rPr>
-        <w:rFonts w:ascii="Courier New" w:hAnsi="Courier New" w:hint="default"/>
+        <w:rFonts w:ascii="Symbol" w:hAnsi="Symbol" w:hint="default"/>
       </w:rPr>
     </w:lvl>
     <w:lvl w:ilvl="2" w:tplc="04090005" w:tentative="1">

</xml_diff>